<commit_message>
Fixed the table headings in rmarkdown for summary table
</commit_message>
<xml_diff>
--- a/summary_publication/draft_QPI_official_stats_summary.docx
+++ b/summary_publication/draft_QPI_official_stats_summary.docx
@@ -7,10 +7,7 @@
         <w:pStyle w:val="PublicationTitle"/>
       </w:pPr>
       <w:r>
-        <w:t xml:space="preserve"> </w:t>
-      </w:r>
-      <w:r>
-        <w:t xml:space="preserve">cancer QPIs YYYY to YYYY Summary Publication</w:t>
+        <w:t xml:space="preserve">(TSG???) cancer QPIs YYYY??? to YYYY??? Summary Publication</w:t>
       </w:r>
     </w:p>
     <w:p>
@@ -18,7 +15,7 @@
         <w:pStyle w:val="Publicationsubtitle"/>
       </w:pPr>
       <w:r>
-        <w:t xml:space="preserve">Quality Performance Indicators</w:t>
+        <w:t xml:space="preserve">Patients diagnosed from Month/YYYY??? to Month/YYYY???</w:t>
       </w:r>
     </w:p>
     <w:p>
@@ -34,7 +31,7 @@
         <w:pStyle w:val="Publicationdate"/>
       </w:pPr>
       <w:r>
-        <w:t xml:space="preserve">Publication date: DD Month YYYY</w:t>
+        <w:t xml:space="preserve">Publication date: DD Month YYYY???</w:t>
       </w:r>
     </w:p>
     <w:p>
@@ -42,7 +39,7 @@
         <w:pStyle w:val="RestrictedStats"/>
       </w:pPr>
       <w:r>
-        <w:t xml:space="preserve">Unduly RESTRICTED STATISTICS: embargoed to 09:30 dd/mm/yyyy</w:t>
+        <w:t xml:space="preserve">Unduly RESTRICTED STATISTICS: embargoed to 09:30 dd/mm/yyyy???</w:t>
       </w:r>
     </w:p>
     <w:bookmarkStart w:id="20" w:name="about-this-release"/>
@@ -59,11 +56,23 @@
         <w:pStyle w:val="FirstParagraph"/>
       </w:pPr>
       <w:r>
-        <w:t xml:space="preserve">Vestibulum lacinia, turpis eu sagittis lacinia, justo orci blandit orci, ut suscipit tortor turpis et metus. Pellentesque sollicitudin nisl et porttitor laoreet. Nunc id purus pretium, suscipit justo vitae, pretium dui. Quisque congue ex dignissim tellus pulvinar, a interdum libero fermentum.</w:t>
+        <w:t xml:space="preserve">This release by Public Health Scotland (PHS) presents performance against the National</w:t>
+      </w:r>
+      <w:r>
+        <w:t xml:space="preserve"> </w:t>
+      </w:r>
+      <w:r>
+        <w:t xml:space="preserve">(TSG)??? Quality Performance Indicators (QPIs) in the Cancer QPIs dashboard held within the</w:t>
+      </w:r>
+      <w:r>
+        <w:t xml:space="preserve"> </w:t>
+      </w:r>
+      <w:r>
+        <w:t xml:space="preserve">Scottish Cancer Registry and Intelligence Service (SCRIS).</w:t>
       </w:r>
     </w:p>
     <w:bookmarkEnd w:id="20"/>
-    <w:bookmarkStart w:id="23" w:name="main-points"/>
+    <w:bookmarkStart w:id="21" w:name="main-points"/>
     <w:p>
       <w:pPr>
         <w:pStyle w:val="Heading1"/>
@@ -77,7 +86,7 @@
         <w:pStyle w:val="FirstParagraph"/>
       </w:pPr>
       <w:r>
-        <w:t xml:space="preserve">Proin nec ultricies dolor. Maecenas pulvinar, enim et imperdiet cursus, mi</w:t>
+        <w:t xml:space="preserve">???Proin nec ultricies dolor. Maecenas pulvinar, enim et imperdiet cursus, mi</w:t>
       </w:r>
     </w:p>
     <w:p>
@@ -85,7 +94,7 @@
         <w:pStyle w:val="Bullet1"/>
       </w:pPr>
       <w:r>
-        <w:t xml:space="preserve">Maecenas ut sagittis mi. Vestibulum faucibus ligula sit amet facilisis pulvinar. Morbi mollis odio id est consequat, a convallis quam finibus. Morbi id congue turpis, sit amet ultrices tortor. Phasellus vel nisi.</w:t>
+        <w:t xml:space="preserve">Maecenas ut sagittis mi. Vestibulum faucibus ligula sit amet facilisis pulvinar. Morbi mollis odio id est consequat, a convallis quam finibus. Morbi id congue turpis, sit amet ultrices tortor. Phasellus vel nisi. There were ??? patients diagnosed etc… ???</w:t>
       </w:r>
     </w:p>
     <w:p>
@@ -93,7 +102,7 @@
         <w:pStyle w:val="Bullet1"/>
       </w:pPr>
       <w:r>
-        <w:t xml:space="preserve">Quisque iaculis congue aliquet. Aenean in dictum nisl. Etiam quis ullamcorper ex. Aenean mollis ante eget.</w:t>
+        <w:t xml:space="preserve">Quisque iaculis congue aliquet. Aenean in dictum nisl. Etiam quis ullamcorper ex. Aenean mollis ante eget.??? At Scotland-level, the target was met for ??? of ??? targets ???</w:t>
       </w:r>
     </w:p>
     <w:p>
@@ -101,26 +110,7 @@
         <w:pStyle w:val="Tableorchartcaption"/>
       </w:pPr>
       <w:r>
-        <w:t xml:space="preserve">Table or chart caption</w:t>
-      </w:r>
-    </w:p>
-    <w:bookmarkStart w:id="21" w:name="table-format-has-been-set"/>
-    <w:p>
-      <w:pPr>
-        <w:pStyle w:val="Heading2"/>
-      </w:pPr>
-      <w:r>
-        <w:t xml:space="preserve">Table format has been set…</w:t>
-      </w:r>
-    </w:p>
-    <w:bookmarkEnd w:id="21"/>
-    <w:bookmarkStart w:id="22" w:name="now-to-make-a-specific-table"/>
-    <w:p>
-      <w:pPr>
-        <w:pStyle w:val="Heading2"/>
-      </w:pPr>
-      <w:r>
-        <w:t xml:space="preserve">Now to make a specific table…</w:t>
+        <w:t xml:space="preserve">Percentage performance against Quality Performance Indicators</w:t>
       </w:r>
     </w:p>
     <w:tbl xmlns:w="http://schemas.openxmlformats.org/wordprocessingml/2006/main" xmlns:r="http://schemas.openxmlformats.org/officeDocument/2006/relationships" xmlns:w14="http://schemas.microsoft.com/office/word/2010/wordml" xmlns:wp="http://schemas.openxmlformats.org/drawingml/2006/wordprocessingDrawing" xmlns:a="http://schemas.openxmlformats.org/drawingml/2006/main" xmlns:pic="http://schemas.openxmlformats.org/drawingml/2006/picture">
@@ -184,7 +174,7 @@
                 <w:szCs w:val="24"/>
                 <w:color w:val="FFFFFF"/>
               </w:rPr>
-              <w:t xml:space="preserve">Table head</w:t>
+              <w:t xml:space="preserve">QPI</w:t>
             </w:r>
           </w:p>
         </w:tc>
@@ -228,7 +218,7 @@
                 <w:szCs w:val="24"/>
                 <w:color w:val="FFFFFF"/>
               </w:rPr>
-              <w:t xml:space="preserve">Table head</w:t>
+              <w:t xml:space="preserve">Performance (%) 2020/21</w:t>
             </w:r>
           </w:p>
         </w:tc>
@@ -272,7 +262,7 @@
                 <w:szCs w:val="24"/>
                 <w:color w:val="FFFFFF"/>
               </w:rPr>
-              <w:t xml:space="preserve">Table head</w:t>
+              <w:t xml:space="preserve">Result 2020/21</w:t>
             </w:r>
           </w:p>
         </w:tc>
@@ -316,7 +306,7 @@
                 <w:szCs w:val="24"/>
                 <w:color w:val="FFFFFF"/>
               </w:rPr>
-              <w:t xml:space="preserve">Table head</w:t>
+              <w:t xml:space="preserve">Performance (%) 2021/22</w:t>
             </w:r>
           </w:p>
         </w:tc>
@@ -360,7 +350,7 @@
                 <w:szCs w:val="24"/>
                 <w:color w:val="FFFFFF"/>
               </w:rPr>
-              <w:t xml:space="preserve">Table head</w:t>
+              <w:t xml:space="preserve">Result 2021/22</w:t>
             </w:r>
           </w:p>
         </w:tc>
@@ -404,7 +394,7 @@
                 <w:szCs w:val="24"/>
                 <w:color w:val="FFFFFF"/>
               </w:rPr>
-              <w:t xml:space="preserve">Table head</w:t>
+              <w:t xml:space="preserve">Performance (%) 2022/23</w:t>
             </w:r>
           </w:p>
         </w:tc>
@@ -448,7 +438,7 @@
                 <w:szCs w:val="24"/>
                 <w:color w:val="FFFFFF"/>
               </w:rPr>
-              <w:t xml:space="preserve">Table head</w:t>
+              <w:t xml:space="preserve">Result 2022/23</w:t>
             </w:r>
           </w:p>
         </w:tc>
@@ -2968,7 +2958,7 @@
     </w:tbl>
     <w:p>
       <w:pPr>
-        <w:pStyle w:val="FirstParagraph"/>
+        <w:pStyle w:val="BodyText"/>
       </w:pPr>
     </w:p>
     <w:p>
@@ -3027,9 +3017,8 @@
         <w:t xml:space="preserve">Sed in iaculis lectus, sed fermentum urna. Donec efficitur diam eu ipsum viverra, eu ornare justo mollis. Phasellus in dictum tellus.</w:t>
       </w:r>
     </w:p>
-    <w:bookmarkEnd w:id="22"/>
-    <w:bookmarkEnd w:id="23"/>
-    <w:bookmarkStart w:id="24" w:name="background"/>
+    <w:bookmarkEnd w:id="21"/>
+    <w:bookmarkStart w:id="22" w:name="background"/>
     <w:p>
       <w:pPr>
         <w:pStyle w:val="Heading1"/>
@@ -3054,8 +3043,8 @@
         <w:t xml:space="preserve">Nunc at mauris euismod, mattis tellus sed, vehicula dolor. Duis quis auctor elit. Fusce eu dui eu magna convallis porttitor in ac purus. Proin sed tellus massa. In pulvinar augue sit amet faucibus maximus. Aenean porttitor arcu vitae lacus fringilla condimentum. Praesent laoreet, felis non dignissim viverra, libero nunc eleifend sapien, sed dignissim felis risus et tellus.</w:t>
       </w:r>
     </w:p>
-    <w:bookmarkEnd w:id="24"/>
-    <w:bookmarkStart w:id="27" w:name="contact"/>
+    <w:bookmarkEnd w:id="22"/>
+    <w:bookmarkStart w:id="25" w:name="contact"/>
     <w:p>
       <w:pPr>
         <w:pStyle w:val="Heading1"/>
@@ -3074,7 +3063,7 @@
       <w:r>
         <w:t xml:space="preserve"> </w:t>
       </w:r>
-      <w:hyperlink r:id="rId25">
+      <w:hyperlink r:id="rId23">
         <w:r>
           <w:rPr>
             <w:rStyle w:val="Hyperlink"/>
@@ -3093,7 +3082,7 @@
       <w:r>
         <w:t xml:space="preserve"> </w:t>
       </w:r>
-      <w:hyperlink r:id="rId25">
+      <w:hyperlink r:id="rId23">
         <w:r>
           <w:rPr>
             <w:rStyle w:val="Hyperlink"/>
@@ -3112,7 +3101,7 @@
       <w:r>
         <w:t xml:space="preserve"> </w:t>
       </w:r>
-      <w:hyperlink r:id="rId26">
+      <w:hyperlink r:id="rId24">
         <w:r>
           <w:rPr>
             <w:rStyle w:val="Hyperlink"/>
@@ -3127,8 +3116,8 @@
         <w:t xml:space="preserve">or call 0131 275 6105.</w:t>
       </w:r>
     </w:p>
-    <w:bookmarkEnd w:id="27"/>
-    <w:bookmarkStart w:id="31" w:name="further-information"/>
+    <w:bookmarkEnd w:id="25"/>
+    <w:bookmarkStart w:id="29" w:name="further-information"/>
     <w:p>
       <w:pPr>
         <w:pStyle w:val="Heading1"/>
@@ -3147,7 +3136,7 @@
       <w:r>
         <w:t xml:space="preserve"> </w:t>
       </w:r>
-      <w:hyperlink r:id="rId28">
+      <w:hyperlink r:id="rId26">
         <w:r>
           <w:rPr>
             <w:rStyle w:val="Hyperlink"/>
@@ -3188,7 +3177,7 @@
       <w:r>
         <w:t xml:space="preserve"> </w:t>
       </w:r>
-      <w:hyperlink r:id="rId29">
+      <w:hyperlink r:id="rId27">
         <w:r>
           <w:rPr>
             <w:rStyle w:val="Hyperlink"/>
@@ -3215,7 +3204,7 @@
       <w:r>
         <w:t xml:space="preserve"> </w:t>
       </w:r>
-      <w:hyperlink r:id="rId30">
+      <w:hyperlink r:id="rId28">
         <w:r>
           <w:rPr>
             <w:rStyle w:val="Hyperlink"/>
@@ -3227,7 +3216,7 @@
         <w:t xml:space="preserve">.</w:t>
       </w:r>
     </w:p>
-    <w:bookmarkEnd w:id="31"/>
+    <w:bookmarkEnd w:id="29"/>
     <w:sectPr>
       <w:footerReference r:id="rId11" w:type="default"/>
       <w:headerReference r:id="rId9" w:type="first"/>

</xml_diff>

<commit_message>
Completed the content in the rmarkdown summary, but table too wide still.
</commit_message>
<xml_diff>
--- a/summary_publication/draft_QPI_official_stats_summary.docx
+++ b/summary_publication/draft_QPI_official_stats_summary.docx
@@ -6,6 +6,12 @@
       <w:pPr>
         <w:pStyle w:val="PublicationTitle"/>
       </w:pPr>
+      <w:r>
+        <w:t xml:space="preserve">I have added ??? in all places where manual editing will be needed.</w:t>
+      </w:r>
+      <w:r>
+        <w:t xml:space="preserve"> </w:t>
+      </w:r>
       <w:r>
         <w:t xml:space="preserve">(TSG???) cancer QPIs YYYY??? to YYYY??? Summary Publication</w:t>
       </w:r>
@@ -103,6 +109,14 @@
       </w:pPr>
       <w:r>
         <w:t xml:space="preserve">Quisque iaculis congue aliquet. Aenean in dictum nisl. Etiam quis ullamcorper ex. Aenean mollis ante eget.??? At Scotland-level, the target was met for ??? of ??? targets ???</w:t>
+      </w:r>
+    </w:p>
+    <w:p>
+      <w:pPr>
+        <w:pStyle w:val="BodyText"/>
+      </w:pPr>
+      <w:r>
+        <w:br/>
       </w:r>
     </w:p>
     <w:p>
@@ -2961,64 +2975,8 @@
         <w:pStyle w:val="BodyText"/>
       </w:pPr>
     </w:p>
-    <w:p>
-      <w:pPr>
-        <w:pStyle w:val="BodyText"/>
-      </w:pPr>
-      <w:r>
-        <w:t xml:space="preserve">Maecenas bibendum consequat vehicula. Fusce id viverra lorem, et</w:t>
-      </w:r>
-    </w:p>
-    <w:p>
-      <w:pPr>
-        <w:pStyle w:val="Bullet1"/>
-      </w:pPr>
-      <w:r>
-        <w:t xml:space="preserve">Curabitur luctus luctus lorem, at commodo mauris rutrum quis. Mauris aliquet turpis vel magna bibendum hendrerit. Nulla finibus porta sapien ut pretium. Aliquam elementum mauris.</w:t>
-      </w:r>
-    </w:p>
-    <w:p>
-      <w:pPr>
-        <w:pStyle w:val="Bullet1"/>
-      </w:pPr>
-      <w:r>
-        <w:t xml:space="preserve">Vivamus bibendum ut tellus rhoncus porttitor. Nam id nibh et.</w:t>
-      </w:r>
-    </w:p>
-    <w:p>
-      <w:pPr>
-        <w:pStyle w:val="Bullet1"/>
-      </w:pPr>
-      <w:r>
-        <w:t xml:space="preserve">Ut in dapibus massa, ut gravida ligula. Vestibulum ut consectetur:</w:t>
-      </w:r>
-    </w:p>
-    <w:p>
-      <w:pPr>
-        <w:pStyle w:val="Bullet2"/>
-      </w:pPr>
-      <w:r>
-        <w:t xml:space="preserve">Vivamus luctus varius nibh, a scelerisque ex tincidunt non. Etiam dignissim.</w:t>
-      </w:r>
-    </w:p>
-    <w:p>
-      <w:pPr>
-        <w:pStyle w:val="Bullet2"/>
-      </w:pPr>
-      <w:r>
-        <w:t xml:space="preserve">Curabitur laoreet viverra magna eget dapibus. Maecenas scelerisque euismod mattis. Sed cursus.</w:t>
-      </w:r>
-    </w:p>
-    <w:p>
-      <w:pPr>
-        <w:pStyle w:val="Bullet2"/>
-      </w:pPr>
-      <w:r>
-        <w:t xml:space="preserve">Sed in iaculis lectus, sed fermentum urna. Donec efficitur diam eu ipsum viverra, eu ornare justo mollis. Phasellus in dictum tellus.</w:t>
-      </w:r>
-    </w:p>
     <w:bookmarkEnd w:id="21"/>
-    <w:bookmarkStart w:id="22" w:name="background"/>
+    <w:bookmarkStart w:id="27" w:name="background"/>
     <w:p>
       <w:pPr>
         <w:pStyle w:val="Heading1"/>
@@ -3032,33 +2990,42 @@
         <w:pStyle w:val="FirstParagraph"/>
       </w:pPr>
       <w:r>
-        <w:t xml:space="preserve">Aliquam sed maximus ante, a imperdiet est. Vivamus vel diam facilisis, pulvinar erat consequat, consequat nulla. Praesent lorem dolor, luctus ut libero vitae, venenatis congue tortor.</w:t>
+        <w:t xml:space="preserve">National cancer quality performance indicators have been developed to support continuous</w:t>
       </w:r>
-    </w:p>
-    <w:p>
-      <w:pPr>
-        <w:pStyle w:val="BodyText"/>
-      </w:pPr>
       <w:r>
-        <w:t xml:space="preserve">Nunc at mauris euismod, mattis tellus sed, vehicula dolor. Duis quis auctor elit. Fusce eu dui eu magna convallis porttitor in ac purus. Proin sed tellus massa. In pulvinar augue sit amet faucibus maximus. Aenean porttitor arcu vitae lacus fringilla condimentum. Praesent laoreet, felis non dignissim viverra, libero nunc eleifend sapien, sed dignissim felis risus et tellus.</w:t>
+        <w:t xml:space="preserve"> </w:t>
       </w:r>
-    </w:p>
-    <w:bookmarkEnd w:id="22"/>
-    <w:bookmarkStart w:id="25" w:name="contact"/>
-    <w:p>
-      <w:pPr>
-        <w:pStyle w:val="Heading1"/>
-      </w:pPr>
       <w:r>
-        <w:t xml:space="preserve">Contact</w:t>
+        <w:t xml:space="preserve">quality improvement in cancer care (</w:t>
       </w:r>
-    </w:p>
-    <w:p>
-      <w:pPr>
-        <w:pStyle w:val="FirstParagraph"/>
-      </w:pPr>
+      <w:hyperlink r:id="rId22">
+        <w:r>
+          <w:rPr>
+            <w:rStyle w:val="Hyperlink"/>
+          </w:rPr>
+          <w:t xml:space="preserve">CEL 06 2012</w:t>
+        </w:r>
+      </w:hyperlink>
       <w:r>
-        <w:t xml:space="preserve">Garry Hecht | Principal Information Analyst |</w:t>
+        <w:t xml:space="preserve">).</w:t>
+      </w:r>
+      <w:r>
+        <w:t xml:space="preserve"> </w:t>
+      </w:r>
+      <w:r>
+        <w:t xml:space="preserve">NHS Boards are required to report these</w:t>
+      </w:r>
+      <w:r>
+        <w:t xml:space="preserve"> </w:t>
+      </w:r>
+      <w:r>
+        <w:t xml:space="preserve">indicators against a clinically agreed indicator specific target as part of the mandatory national</w:t>
+      </w:r>
+      <w:r>
+        <w:t xml:space="preserve"> </w:t>
+      </w:r>
+      <w:r>
+        <w:t xml:space="preserve">cancer quality programme. They have been developed collaboratively by</w:t>
       </w:r>
       <w:r>
         <w:t xml:space="preserve"> </w:t>
@@ -3068,21 +3035,85 @@
           <w:rPr>
             <w:rStyle w:val="Hyperlink"/>
           </w:rPr>
-          <w:t xml:space="preserve">phs.cancerstats@phs.scot</w:t>
+          <w:t xml:space="preserve">North Cancer Alliance</w:t>
         </w:r>
       </w:hyperlink>
-    </w:p>
-    <w:p>
-      <w:pPr>
-        <w:pStyle w:val="BodyText"/>
-      </w:pPr>
       <w:r>
-        <w:t xml:space="preserve">Pauline Ward | Information Analyst |</w:t>
+        <w:t xml:space="preserve">,</w:t>
       </w:r>
       <w:r>
         <w:t xml:space="preserve"> </w:t>
       </w:r>
-      <w:hyperlink r:id="rId23">
+      <w:hyperlink r:id="rId24">
+        <w:r>
+          <w:rPr>
+            <w:rStyle w:val="Hyperlink"/>
+          </w:rPr>
+          <w:t xml:space="preserve">South East Scotland Cancer Network</w:t>
+        </w:r>
+      </w:hyperlink>
+      <w:r>
+        <w:t xml:space="preserve">,</w:t>
+      </w:r>
+      <w:r>
+        <w:t xml:space="preserve"> </w:t>
+      </w:r>
+      <w:hyperlink r:id="rId25">
+        <w:r>
+          <w:rPr>
+            <w:rStyle w:val="Hyperlink"/>
+          </w:rPr>
+          <w:t xml:space="preserve">West of Scotland Cancer Network</w:t>
+        </w:r>
+      </w:hyperlink>
+      <w:r>
+        <w:t xml:space="preserve">,</w:t>
+      </w:r>
+      <w:r>
+        <w:t xml:space="preserve"> </w:t>
+      </w:r>
+      <w:hyperlink r:id="rId26">
+        <w:r>
+          <w:rPr>
+            <w:rStyle w:val="Hyperlink"/>
+          </w:rPr>
+          <w:t xml:space="preserve">Healthcare Improvement Scotland</w:t>
+        </w:r>
+      </w:hyperlink>
+      <w:r>
+        <w:t xml:space="preserve"> </w:t>
+      </w:r>
+      <w:r>
+        <w:t xml:space="preserve">and PHS. Figures are gathered and recorded in the central</w:t>
+      </w:r>
+      <w:r>
+        <w:t xml:space="preserve"> </w:t>
+      </w:r>
+      <w:r>
+        <w:t xml:space="preserve">database by specialised cancer audit teams in the cancer networks.</w:t>
+      </w:r>
+    </w:p>
+    <w:bookmarkEnd w:id="27"/>
+    <w:bookmarkStart w:id="30" w:name="contact"/>
+    <w:p>
+      <w:pPr>
+        <w:pStyle w:val="Heading1"/>
+      </w:pPr>
+      <w:r>
+        <w:t xml:space="preserve">Contact</w:t>
+      </w:r>
+    </w:p>
+    <w:p>
+      <w:pPr>
+        <w:pStyle w:val="FirstParagraph"/>
+      </w:pPr>
+      <w:r>
+        <w:t xml:space="preserve">Garry Hecht | Principal Information Analyst |</w:t>
+      </w:r>
+      <w:r>
+        <w:t xml:space="preserve"> </w:t>
+      </w:r>
+      <w:hyperlink r:id="rId28">
         <w:r>
           <w:rPr>
             <w:rStyle w:val="Hyperlink"/>
@@ -3096,12 +3127,31 @@
         <w:pStyle w:val="BodyText"/>
       </w:pPr>
       <w:r>
+        <w:t xml:space="preserve">Pauline Ward | Information Analyst |</w:t>
+      </w:r>
+      <w:r>
+        <w:t xml:space="preserve"> </w:t>
+      </w:r>
+      <w:hyperlink r:id="rId28">
+        <w:r>
+          <w:rPr>
+            <w:rStyle w:val="Hyperlink"/>
+          </w:rPr>
+          <w:t xml:space="preserve">phs.cancerstats@phs.scot</w:t>
+        </w:r>
+      </w:hyperlink>
+    </w:p>
+    <w:p>
+      <w:pPr>
+        <w:pStyle w:val="BodyText"/>
+      </w:pPr>
+      <w:r>
         <w:t xml:space="preserve">For all media enquiries please email</w:t>
       </w:r>
       <w:r>
         <w:t xml:space="preserve"> </w:t>
       </w:r>
-      <w:hyperlink r:id="rId24">
+      <w:hyperlink r:id="rId29">
         <w:r>
           <w:rPr>
             <w:rStyle w:val="Hyperlink"/>
@@ -3116,8 +3166,8 @@
         <w:t xml:space="preserve">or call 0131 275 6105.</w:t>
       </w:r>
     </w:p>
-    <w:bookmarkEnd w:id="25"/>
-    <w:bookmarkStart w:id="29" w:name="further-information"/>
+    <w:bookmarkEnd w:id="30"/>
+    <w:bookmarkStart w:id="34" w:name="further-information"/>
     <w:p>
       <w:pPr>
         <w:pStyle w:val="Heading1"/>
@@ -3136,7 +3186,7 @@
       <w:r>
         <w:t xml:space="preserve"> </w:t>
       </w:r>
-      <w:hyperlink r:id="rId26">
+      <w:hyperlink r:id="rId31">
         <w:r>
           <w:rPr>
             <w:rStyle w:val="Hyperlink"/>
@@ -3172,12 +3222,20 @@
         <w:pStyle w:val="BodyText"/>
       </w:pPr>
       <w:r>
+        <w:t xml:space="preserve">dashboard access etc???</w:t>
+      </w:r>
+    </w:p>
+    <w:p>
+      <w:pPr>
+        <w:pStyle w:val="BodyText"/>
+      </w:pPr>
+      <w:r>
         <w:t xml:space="preserve">Visit our website for</w:t>
       </w:r>
       <w:r>
         <w:t xml:space="preserve"> </w:t>
       </w:r>
-      <w:hyperlink r:id="rId27">
+      <w:hyperlink r:id="rId32">
         <w:r>
           <w:rPr>
             <w:rStyle w:val="Hyperlink"/>
@@ -3191,7 +3249,7 @@
         <w:pStyle w:val="BodyText"/>
       </w:pPr>
       <w:r>
-        <w:t xml:space="preserve">The next release of this publication will be DD Month YYYY.</w:t>
+        <w:t xml:space="preserve">The next release of this publication will be DD Month YYYY???.</w:t>
       </w:r>
     </w:p>
     <w:p>
@@ -3204,7 +3262,7 @@
       <w:r>
         <w:t xml:space="preserve"> </w:t>
       </w:r>
-      <w:hyperlink r:id="rId28">
+      <w:hyperlink r:id="rId33">
         <w:r>
           <w:rPr>
             <w:rStyle w:val="Hyperlink"/>
@@ -3216,7 +3274,7 @@
         <w:t xml:space="preserve">.</w:t>
       </w:r>
     </w:p>
-    <w:bookmarkEnd w:id="29"/>
+    <w:bookmarkEnd w:id="34"/>
     <w:sectPr>
       <w:footerReference r:id="rId11" w:type="default"/>
       <w:headerReference r:id="rId9" w:type="first"/>

</xml_diff>

<commit_message>
Tidied up with explanatory note in the still unusable RMarkdown file
</commit_message>
<xml_diff>
--- a/summary_publication/draft_QPI_official_stats_summary.docx
+++ b/summary_publication/draft_QPI_official_stats_summary.docx
@@ -13,7 +13,7 @@
         <w:t xml:space="preserve"> </w:t>
       </w:r>
       <w:r>
-        <w:t xml:space="preserve">(TSG???) cancer QPIs YYYY??? to YYYY??? Summary Publication</w:t>
+        <w:t xml:space="preserve">TSG??? cancer QPIs YYYY??? to YYYY??? Summary Publication</w:t>
       </w:r>
     </w:p>
     <w:p>
@@ -68,7 +68,7 @@
         <w:t xml:space="preserve"> </w:t>
       </w:r>
       <w:r>
-        <w:t xml:space="preserve">(TSG)??? Quality Performance Indicators (QPIs) in the Cancer QPIs dashboard held within the</w:t>
+        <w:t xml:space="preserve">TSG??? Quality Performance Indicators (QPIs) in the Cancer QPIs dashboard held within the</w:t>
       </w:r>
       <w:r>
         <w:t xml:space="preserve"> </w:t>
@@ -126,6 +126,12 @@
       <w:r>
         <w:t xml:space="preserve">Percentage performance against Quality Performance Indicators</w:t>
       </w:r>
+      <w:r>
+        <w:t xml:space="preserve"> </w:t>
+      </w:r>
+      <w:r>
+        <w:t xml:space="preserve">Is this table unformattable???</w:t>
+      </w:r>
     </w:p>
     <w:tbl xmlns:w="http://schemas.openxmlformats.org/wordprocessingml/2006/main" xmlns:r="http://schemas.openxmlformats.org/officeDocument/2006/relationships" xmlns:w14="http://schemas.microsoft.com/office/word/2010/wordml" xmlns:wp="http://schemas.openxmlformats.org/drawingml/2006/wordprocessingDrawing" xmlns:a="http://schemas.openxmlformats.org/drawingml/2006/main" xmlns:pic="http://schemas.openxmlformats.org/drawingml/2006/picture">
       <w:tblPr>
@@ -134,13 +140,14 @@
         <w:tblLook w:firstRow="1" w:lastRow="0" w:firstColumn="0" w:lastColumn="0" w:noHBand="0" w:noVBand="1"/>
       </w:tblPr>
       <w:tblGrid>
-        <w:gridCol w:w="1814"/>
-        <w:gridCol w:w="1814"/>
-        <w:gridCol w:w="1814"/>
-        <w:gridCol w:w="1814"/>
-        <w:gridCol w:w="1814"/>
-        <w:gridCol w:w="1814"/>
-        <w:gridCol w:w="1814"/>
+        <w:gridCol w:w="1296"/>
+        <w:gridCol w:w="1296"/>
+        <w:gridCol w:w="1296"/>
+        <w:gridCol w:w="1296"/>
+        <w:gridCol w:w="1296"/>
+        <w:gridCol w:w="1296"/>
+        <w:gridCol w:w="1296"/>
+        <w:gridCol w:w="1296"/>
       </w:tblGrid>
       <w:tr>
         <w:trPr>
@@ -189,6 +196,50 @@
                 <w:color w:val="FFFFFF"/>
               </w:rPr>
               <w:t xml:space="preserve">QPI</w:t>
+            </w:r>
+          </w:p>
+        </w:tc>
+        <w:tc>
+          <w:tcPr>
+            <w:tcBorders>
+              <w:bottom w:val="single" w:sz="4" w:space="0" w:color="000000"/>
+              <w:top w:val="single" w:sz="4" w:space="0" w:color="000000"/>
+              <w:left w:val="single" w:sz="4" w:space="0" w:color="000000"/>
+              <w:right w:val="single" w:sz="4" w:space="0" w:color="000000"/>
+            </w:tcBorders>
+            <w:shd w:val="clear" w:color="auto" w:fill="43358B"/>
+            <w:tcMar>
+              <w:top w:w="0" w:type="dxa"/>
+              <w:bottom w:w="0" w:type="dxa"/>
+              <w:left w:w="0" w:type="dxa"/>
+              <w:right w:w="0" w:type="dxa"/>
+            </w:tcMar>
+            <w:vAlign w:val="center"/>
+          </w:tcPr>
+          <w:p>
+            <w:pPr>
+              <w:pStyle w:val="Normal"/>
+              <w:jc w:val="left"/>
+              <w:pBdr>
+                <w:bottom w:val="none" w:sz="0" w:space="0" w:color="000000"/>
+                <w:top w:val="none" w:sz="0" w:space="0" w:color="000000"/>
+                <w:left w:val="none" w:sz="0" w:space="0" w:color="000000"/>
+                <w:right w:val="none" w:sz="0" w:space="0" w:color="000000"/>
+              </w:pBdr>
+              <w:spacing w:after="100" w:before="100" w:line="240"/>
+              <w:ind w:left="100" w:right="100" w:firstLine="0" w:firstLineChars="0"/>
+            </w:pPr>
+            <w:r xmlns:w="http://schemas.openxmlformats.org/wordprocessingml/2006/main" xmlns:wp="http://schemas.openxmlformats.org/drawingml/2006/wordprocessingDrawing" xmlns:r="http://schemas.openxmlformats.org/officeDocument/2006/relationships" xmlns:w14="http://schemas.microsoft.com/office/word/2010/wordml">
+              <w:rPr>
+                <w:rFonts w:ascii="DejaVu Sans" w:hAnsi="DejaVu Sans" w:eastAsia="DejaVu Sans" w:cs="DejaVu Sans"/>
+                <w:i w:val="false"/>
+                <w:b w:val="true"/>
+                <w:u w:val="none"/>
+                <w:sz w:val="24"/>
+                <w:szCs w:val="24"/>
+                <w:color w:val="FFFFFF"/>
+              </w:rPr>
+              <w:t xml:space="preserve">Target</w:t>
             </w:r>
           </w:p>
         </w:tc>
@@ -546,6 +597,50 @@
                 <w:szCs w:val="24"/>
                 <w:color w:val="000000"/>
               </w:rPr>
+              <w:t xml:space="preserve">90%</w:t>
+            </w:r>
+          </w:p>
+        </w:tc>
+        <w:tc>
+          <w:tcPr>
+            <w:tcBorders>
+              <w:bottom w:val="single" w:sz="4" w:space="0" w:color="000000"/>
+              <w:top w:val="single" w:sz="4" w:space="0" w:color="000000"/>
+              <w:left w:val="single" w:sz="4" w:space="0" w:color="000000"/>
+              <w:right w:val="single" w:sz="4" w:space="0" w:color="000000"/>
+            </w:tcBorders>
+            <w:shd w:val="clear" w:color="auto" w:fill="FFFFFF"/>
+            <w:tcMar>
+              <w:top w:w="0" w:type="dxa"/>
+              <w:bottom w:w="0" w:type="dxa"/>
+              <w:left w:w="0" w:type="dxa"/>
+              <w:right w:w="0" w:type="dxa"/>
+            </w:tcMar>
+            <w:vAlign w:val="top"/>
+          </w:tcPr>
+          <w:p>
+            <w:pPr>
+              <w:pStyle w:val="Normal"/>
+              <w:jc w:val="right"/>
+              <w:pBdr>
+                <w:bottom w:val="none" w:sz="0" w:space="0" w:color="000000"/>
+                <w:top w:val="none" w:sz="0" w:space="0" w:color="000000"/>
+                <w:left w:val="none" w:sz="0" w:space="0" w:color="000000"/>
+                <w:right w:val="none" w:sz="0" w:space="0" w:color="000000"/>
+              </w:pBdr>
+              <w:spacing w:after="100" w:before="100" w:line="240"/>
+              <w:ind w:left="100" w:right="100" w:firstLine="0" w:firstLineChars="0"/>
+            </w:pPr>
+            <w:r xmlns:w="http://schemas.openxmlformats.org/wordprocessingml/2006/main" xmlns:wp="http://schemas.openxmlformats.org/drawingml/2006/wordprocessingDrawing" xmlns:r="http://schemas.openxmlformats.org/officeDocument/2006/relationships" xmlns:w14="http://schemas.microsoft.com/office/word/2010/wordml">
+              <w:rPr>
+                <w:rFonts w:ascii="DejaVu Sans" w:hAnsi="DejaVu Sans" w:eastAsia="DejaVu Sans" w:cs="DejaVu Sans"/>
+                <w:i w:val="false"/>
+                <w:b w:val="false"/>
+                <w:u w:val="none"/>
+                <w:sz w:val="24"/>
+                <w:szCs w:val="24"/>
+                <w:color w:val="000000"/>
+              </w:rPr>
               <w:t xml:space="preserve">90.6</w:t>
             </w:r>
           </w:p>
@@ -817,6 +912,50 @@
                 <w:color w:val="000000"/>
               </w:rPr>
               <w:t xml:space="preserve">QPI 2: Multidisciplinary Team Meeting (MDT)</w:t>
+            </w:r>
+          </w:p>
+        </w:tc>
+        <w:tc>
+          <w:tcPr>
+            <w:tcBorders>
+              <w:bottom w:val="single" w:sz="4" w:space="0" w:color="000000"/>
+              <w:top w:val="single" w:sz="4" w:space="0" w:color="000000"/>
+              <w:left w:val="single" w:sz="4" w:space="0" w:color="000000"/>
+              <w:right w:val="single" w:sz="4" w:space="0" w:color="000000"/>
+            </w:tcBorders>
+            <w:shd w:val="clear" w:color="auto" w:fill="FFFFFF"/>
+            <w:tcMar>
+              <w:top w:w="0" w:type="dxa"/>
+              <w:bottom w:w="0" w:type="dxa"/>
+              <w:left w:w="0" w:type="dxa"/>
+              <w:right w:w="0" w:type="dxa"/>
+            </w:tcMar>
+            <w:vAlign w:val="top"/>
+          </w:tcPr>
+          <w:p>
+            <w:pPr>
+              <w:pStyle w:val="Normal"/>
+              <w:jc w:val="right"/>
+              <w:pBdr>
+                <w:bottom w:val="none" w:sz="0" w:space="0" w:color="000000"/>
+                <w:top w:val="none" w:sz="0" w:space="0" w:color="000000"/>
+                <w:left w:val="none" w:sz="0" w:space="0" w:color="000000"/>
+                <w:right w:val="none" w:sz="0" w:space="0" w:color="000000"/>
+              </w:pBdr>
+              <w:spacing w:after="100" w:before="100" w:line="240"/>
+              <w:ind w:left="100" w:right="100" w:firstLine="0" w:firstLineChars="0"/>
+            </w:pPr>
+            <w:r xmlns:w="http://schemas.openxmlformats.org/wordprocessingml/2006/main" xmlns:wp="http://schemas.openxmlformats.org/drawingml/2006/wordprocessingDrawing" xmlns:r="http://schemas.openxmlformats.org/officeDocument/2006/relationships" xmlns:w14="http://schemas.microsoft.com/office/word/2010/wordml">
+              <w:rPr>
+                <w:rFonts w:ascii="DejaVu Sans" w:hAnsi="DejaVu Sans" w:eastAsia="DejaVu Sans" w:cs="DejaVu Sans"/>
+                <w:i w:val="false"/>
+                <w:b w:val="false"/>
+                <w:u w:val="none"/>
+                <w:sz w:val="24"/>
+                <w:szCs w:val="24"/>
+                <w:color w:val="000000"/>
+              </w:rPr>
+              <w:t xml:space="preserve">95%</w:t>
             </w:r>
           </w:p>
         </w:tc>
@@ -1174,6 +1313,50 @@
                 <w:szCs w:val="24"/>
                 <w:color w:val="000000"/>
               </w:rPr>
+              <w:t xml:space="preserve">85%</w:t>
+            </w:r>
+          </w:p>
+        </w:tc>
+        <w:tc>
+          <w:tcPr>
+            <w:tcBorders>
+              <w:bottom w:val="single" w:sz="4" w:space="0" w:color="000000"/>
+              <w:top w:val="single" w:sz="4" w:space="0" w:color="000000"/>
+              <w:left w:val="single" w:sz="4" w:space="0" w:color="000000"/>
+              <w:right w:val="single" w:sz="4" w:space="0" w:color="000000"/>
+            </w:tcBorders>
+            <w:shd w:val="clear" w:color="auto" w:fill="FFFFFF"/>
+            <w:tcMar>
+              <w:top w:w="0" w:type="dxa"/>
+              <w:bottom w:w="0" w:type="dxa"/>
+              <w:left w:w="0" w:type="dxa"/>
+              <w:right w:w="0" w:type="dxa"/>
+            </w:tcMar>
+            <w:vAlign w:val="top"/>
+          </w:tcPr>
+          <w:p>
+            <w:pPr>
+              <w:pStyle w:val="Normal"/>
+              <w:jc w:val="right"/>
+              <w:pBdr>
+                <w:bottom w:val="none" w:sz="0" w:space="0" w:color="000000"/>
+                <w:top w:val="none" w:sz="0" w:space="0" w:color="000000"/>
+                <w:left w:val="none" w:sz="0" w:space="0" w:color="000000"/>
+                <w:right w:val="none" w:sz="0" w:space="0" w:color="000000"/>
+              </w:pBdr>
+              <w:spacing w:after="100" w:before="100" w:line="240"/>
+              <w:ind w:left="100" w:right="100" w:firstLine="0" w:firstLineChars="0"/>
+            </w:pPr>
+            <w:r xmlns:w="http://schemas.openxmlformats.org/wordprocessingml/2006/main" xmlns:wp="http://schemas.openxmlformats.org/drawingml/2006/wordprocessingDrawing" xmlns:r="http://schemas.openxmlformats.org/officeDocument/2006/relationships" xmlns:w14="http://schemas.microsoft.com/office/word/2010/wordml">
+              <w:rPr>
+                <w:rFonts w:ascii="DejaVu Sans" w:hAnsi="DejaVu Sans" w:eastAsia="DejaVu Sans" w:cs="DejaVu Sans"/>
+                <w:i w:val="false"/>
+                <w:b w:val="false"/>
+                <w:u w:val="none"/>
+                <w:sz w:val="24"/>
+                <w:szCs w:val="24"/>
+                <w:color w:val="000000"/>
+              </w:rPr>
               <w:t xml:space="preserve">87.7</w:t>
             </w:r>
           </w:p>
@@ -1445,6 +1628,50 @@
                 <w:color w:val="000000"/>
               </w:rPr>
               <w:t xml:space="preserve">QPI 4: Laparoscopic Surgery. Years 1:7</w:t>
+            </w:r>
+          </w:p>
+        </w:tc>
+        <w:tc>
+          <w:tcPr>
+            <w:tcBorders>
+              <w:bottom w:val="single" w:sz="4" w:space="0" w:color="000000"/>
+              <w:top w:val="single" w:sz="4" w:space="0" w:color="000000"/>
+              <w:left w:val="single" w:sz="4" w:space="0" w:color="000000"/>
+              <w:right w:val="single" w:sz="4" w:space="0" w:color="000000"/>
+            </w:tcBorders>
+            <w:shd w:val="clear" w:color="auto" w:fill="FFFFFF"/>
+            <w:tcMar>
+              <w:top w:w="0" w:type="dxa"/>
+              <w:bottom w:w="0" w:type="dxa"/>
+              <w:left w:w="0" w:type="dxa"/>
+              <w:right w:w="0" w:type="dxa"/>
+            </w:tcMar>
+            <w:vAlign w:val="top"/>
+          </w:tcPr>
+          <w:p>
+            <w:pPr>
+              <w:pStyle w:val="Normal"/>
+              <w:jc w:val="right"/>
+              <w:pBdr>
+                <w:bottom w:val="none" w:sz="0" w:space="0" w:color="000000"/>
+                <w:top w:val="none" w:sz="0" w:space="0" w:color="000000"/>
+                <w:left w:val="none" w:sz="0" w:space="0" w:color="000000"/>
+                <w:right w:val="none" w:sz="0" w:space="0" w:color="000000"/>
+              </w:pBdr>
+              <w:spacing w:after="100" w:before="100" w:line="240"/>
+              <w:ind w:left="100" w:right="100" w:firstLine="0" w:firstLineChars="0"/>
+            </w:pPr>
+            <w:r xmlns:w="http://schemas.openxmlformats.org/wordprocessingml/2006/main" xmlns:wp="http://schemas.openxmlformats.org/drawingml/2006/wordprocessingDrawing" xmlns:r="http://schemas.openxmlformats.org/officeDocument/2006/relationships" xmlns:w14="http://schemas.microsoft.com/office/word/2010/wordml">
+              <w:rPr>
+                <w:rFonts w:ascii="DejaVu Sans" w:hAnsi="DejaVu Sans" w:eastAsia="DejaVu Sans" w:cs="DejaVu Sans"/>
+                <w:i w:val="false"/>
+                <w:b w:val="false"/>
+                <w:u w:val="none"/>
+                <w:sz w:val="24"/>
+                <w:szCs w:val="24"/>
+                <w:color w:val="000000"/>
+              </w:rPr>
+              <w:t xml:space="preserve">70%</w:t>
             </w:r>
           </w:p>
         </w:tc>
@@ -1802,6 +2029,50 @@
                 <w:szCs w:val="24"/>
                 <w:color w:val="000000"/>
               </w:rPr>
+              <w:t xml:space="preserve">70%</w:t>
+            </w:r>
+          </w:p>
+        </w:tc>
+        <w:tc>
+          <w:tcPr>
+            <w:tcBorders>
+              <w:bottom w:val="single" w:sz="4" w:space="0" w:color="000000"/>
+              <w:top w:val="single" w:sz="4" w:space="0" w:color="000000"/>
+              <w:left w:val="single" w:sz="4" w:space="0" w:color="000000"/>
+              <w:right w:val="single" w:sz="4" w:space="0" w:color="000000"/>
+            </w:tcBorders>
+            <w:shd w:val="clear" w:color="auto" w:fill="FFFFFF"/>
+            <w:tcMar>
+              <w:top w:w="0" w:type="dxa"/>
+              <w:bottom w:w="0" w:type="dxa"/>
+              <w:left w:w="0" w:type="dxa"/>
+              <w:right w:w="0" w:type="dxa"/>
+            </w:tcMar>
+            <w:vAlign w:val="top"/>
+          </w:tcPr>
+          <w:p>
+            <w:pPr>
+              <w:pStyle w:val="Normal"/>
+              <w:jc w:val="right"/>
+              <w:pBdr>
+                <w:bottom w:val="none" w:sz="0" w:space="0" w:color="000000"/>
+                <w:top w:val="none" w:sz="0" w:space="0" w:color="000000"/>
+                <w:left w:val="none" w:sz="0" w:space="0" w:color="000000"/>
+                <w:right w:val="none" w:sz="0" w:space="0" w:color="000000"/>
+              </w:pBdr>
+              <w:spacing w:after="100" w:before="100" w:line="240"/>
+              <w:ind w:left="100" w:right="100" w:firstLine="0" w:firstLineChars="0"/>
+            </w:pPr>
+            <w:r xmlns:w="http://schemas.openxmlformats.org/wordprocessingml/2006/main" xmlns:wp="http://schemas.openxmlformats.org/drawingml/2006/wordprocessingDrawing" xmlns:r="http://schemas.openxmlformats.org/officeDocument/2006/relationships" xmlns:w14="http://schemas.microsoft.com/office/word/2010/wordml">
+              <w:rPr>
+                <w:rFonts w:ascii="DejaVu Sans" w:hAnsi="DejaVu Sans" w:eastAsia="DejaVu Sans" w:cs="DejaVu Sans"/>
+                <w:i w:val="false"/>
+                <w:b w:val="false"/>
+                <w:u w:val="none"/>
+                <w:sz w:val="24"/>
+                <w:szCs w:val="24"/>
+                <w:color w:val="000000"/>
+              </w:rPr>
               <w:t xml:space="preserve"/>
             </w:r>
           </w:p>
@@ -2073,6 +2344,50 @@
                 <w:color w:val="000000"/>
               </w:rPr>
               <w:t xml:space="preserve">QPI 5: Adjuvant Radiotherapy</w:t>
+            </w:r>
+          </w:p>
+        </w:tc>
+        <w:tc>
+          <w:tcPr>
+            <w:tcBorders>
+              <w:bottom w:val="single" w:sz="4" w:space="0" w:color="000000"/>
+              <w:top w:val="single" w:sz="4" w:space="0" w:color="000000"/>
+              <w:left w:val="single" w:sz="4" w:space="0" w:color="000000"/>
+              <w:right w:val="single" w:sz="4" w:space="0" w:color="000000"/>
+            </w:tcBorders>
+            <w:shd w:val="clear" w:color="auto" w:fill="FFFFFF"/>
+            <w:tcMar>
+              <w:top w:w="0" w:type="dxa"/>
+              <w:bottom w:w="0" w:type="dxa"/>
+              <w:left w:w="0" w:type="dxa"/>
+              <w:right w:w="0" w:type="dxa"/>
+            </w:tcMar>
+            <w:vAlign w:val="top"/>
+          </w:tcPr>
+          <w:p>
+            <w:pPr>
+              <w:pStyle w:val="Normal"/>
+              <w:jc w:val="right"/>
+              <w:pBdr>
+                <w:bottom w:val="none" w:sz="0" w:space="0" w:color="000000"/>
+                <w:top w:val="none" w:sz="0" w:space="0" w:color="000000"/>
+                <w:left w:val="none" w:sz="0" w:space="0" w:color="000000"/>
+                <w:right w:val="none" w:sz="0" w:space="0" w:color="000000"/>
+              </w:pBdr>
+              <w:spacing w:after="100" w:before="100" w:line="240"/>
+              <w:ind w:left="100" w:right="100" w:firstLine="0" w:firstLineChars="0"/>
+            </w:pPr>
+            <w:r xmlns:w="http://schemas.openxmlformats.org/wordprocessingml/2006/main" xmlns:wp="http://schemas.openxmlformats.org/drawingml/2006/wordprocessingDrawing" xmlns:r="http://schemas.openxmlformats.org/officeDocument/2006/relationships" xmlns:w14="http://schemas.microsoft.com/office/word/2010/wordml">
+              <w:rPr>
+                <w:rFonts w:ascii="DejaVu Sans" w:hAnsi="DejaVu Sans" w:eastAsia="DejaVu Sans" w:cs="DejaVu Sans"/>
+                <w:i w:val="false"/>
+                <w:b w:val="false"/>
+                <w:u w:val="none"/>
+                <w:sz w:val="24"/>
+                <w:szCs w:val="24"/>
+                <w:color w:val="000000"/>
+              </w:rPr>
+              <w:t xml:space="preserve">90%</w:t>
             </w:r>
           </w:p>
         </w:tc>
@@ -2430,6 +2745,50 @@
                 <w:szCs w:val="24"/>
                 <w:color w:val="000000"/>
               </w:rPr>
+              <w:t xml:space="preserve">75%</w:t>
+            </w:r>
+          </w:p>
+        </w:tc>
+        <w:tc>
+          <w:tcPr>
+            <w:tcBorders>
+              <w:bottom w:val="single" w:sz="4" w:space="0" w:color="000000"/>
+              <w:top w:val="single" w:sz="4" w:space="0" w:color="000000"/>
+              <w:left w:val="single" w:sz="4" w:space="0" w:color="000000"/>
+              <w:right w:val="single" w:sz="4" w:space="0" w:color="000000"/>
+            </w:tcBorders>
+            <w:shd w:val="clear" w:color="auto" w:fill="FFFFFF"/>
+            <w:tcMar>
+              <w:top w:w="0" w:type="dxa"/>
+              <w:bottom w:w="0" w:type="dxa"/>
+              <w:left w:w="0" w:type="dxa"/>
+              <w:right w:w="0" w:type="dxa"/>
+            </w:tcMar>
+            <w:vAlign w:val="top"/>
+          </w:tcPr>
+          <w:p>
+            <w:pPr>
+              <w:pStyle w:val="Normal"/>
+              <w:jc w:val="right"/>
+              <w:pBdr>
+                <w:bottom w:val="none" w:sz="0" w:space="0" w:color="000000"/>
+                <w:top w:val="none" w:sz="0" w:space="0" w:color="000000"/>
+                <w:left w:val="none" w:sz="0" w:space="0" w:color="000000"/>
+                <w:right w:val="none" w:sz="0" w:space="0" w:color="000000"/>
+              </w:pBdr>
+              <w:spacing w:after="100" w:before="100" w:line="240"/>
+              <w:ind w:left="100" w:right="100" w:firstLine="0" w:firstLineChars="0"/>
+            </w:pPr>
+            <w:r xmlns:w="http://schemas.openxmlformats.org/wordprocessingml/2006/main" xmlns:wp="http://schemas.openxmlformats.org/drawingml/2006/wordprocessingDrawing" xmlns:r="http://schemas.openxmlformats.org/officeDocument/2006/relationships" xmlns:w14="http://schemas.microsoft.com/office/word/2010/wordml">
+              <w:rPr>
+                <w:rFonts w:ascii="DejaVu Sans" w:hAnsi="DejaVu Sans" w:eastAsia="DejaVu Sans" w:cs="DejaVu Sans"/>
+                <w:i w:val="false"/>
+                <w:b w:val="false"/>
+                <w:u w:val="none"/>
+                <w:sz w:val="24"/>
+                <w:szCs w:val="24"/>
+                <w:color w:val="000000"/>
+              </w:rPr>
               <w:t xml:space="preserve">78.0</w:t>
             </w:r>
           </w:p>
@@ -2744,6 +3103,50 @@
                 <w:szCs w:val="24"/>
                 <w:color w:val="000000"/>
               </w:rPr>
+              <w:t xml:space="preserve">&lt;4.99%</w:t>
+            </w:r>
+          </w:p>
+        </w:tc>
+        <w:tc>
+          <w:tcPr>
+            <w:tcBorders>
+              <w:bottom w:val="single" w:sz="4" w:space="0" w:color="000000"/>
+              <w:top w:val="single" w:sz="4" w:space="0" w:color="000000"/>
+              <w:left w:val="single" w:sz="4" w:space="0" w:color="000000"/>
+              <w:right w:val="single" w:sz="4" w:space="0" w:color="000000"/>
+            </w:tcBorders>
+            <w:shd w:val="clear" w:color="auto" w:fill="FFFFFF"/>
+            <w:tcMar>
+              <w:top w:w="0" w:type="dxa"/>
+              <w:bottom w:w="0" w:type="dxa"/>
+              <w:left w:w="0" w:type="dxa"/>
+              <w:right w:w="0" w:type="dxa"/>
+            </w:tcMar>
+            <w:vAlign w:val="top"/>
+          </w:tcPr>
+          <w:p>
+            <w:pPr>
+              <w:pStyle w:val="Normal"/>
+              <w:jc w:val="right"/>
+              <w:pBdr>
+                <w:bottom w:val="none" w:sz="0" w:space="0" w:color="000000"/>
+                <w:top w:val="none" w:sz="0" w:space="0" w:color="000000"/>
+                <w:left w:val="none" w:sz="0" w:space="0" w:color="000000"/>
+                <w:right w:val="none" w:sz="0" w:space="0" w:color="000000"/>
+              </w:pBdr>
+              <w:spacing w:after="100" w:before="100" w:line="240"/>
+              <w:ind w:left="100" w:right="100" w:firstLine="0" w:firstLineChars="0"/>
+            </w:pPr>
+            <w:r xmlns:w="http://schemas.openxmlformats.org/wordprocessingml/2006/main" xmlns:wp="http://schemas.openxmlformats.org/drawingml/2006/wordprocessingDrawing" xmlns:r="http://schemas.openxmlformats.org/officeDocument/2006/relationships" xmlns:w14="http://schemas.microsoft.com/office/word/2010/wordml">
+              <w:rPr>
+                <w:rFonts w:ascii="DejaVu Sans" w:hAnsi="DejaVu Sans" w:eastAsia="DejaVu Sans" w:cs="DejaVu Sans"/>
+                <w:i w:val="false"/>
+                <w:b w:val="true"/>
+                <w:u w:val="none"/>
+                <w:sz w:val="24"/>
+                <w:szCs w:val="24"/>
+                <w:color w:val="000000"/>
+              </w:rPr>
               <w:t xml:space="preserve">0.2</w:t>
             </w:r>
           </w:p>
@@ -2970,11 +3373,6 @@
         </w:tc>
       </w:tr>
     </w:tbl>
-    <w:p>
-      <w:pPr>
-        <w:pStyle w:val="BodyText"/>
-      </w:pPr>
-    </w:p>
     <w:bookmarkEnd w:id="21"/>
     <w:bookmarkStart w:id="27" w:name="background"/>
     <w:p>

</xml_diff>